<commit_message>
Normalization of the vues, using reusable components.
</commit_message>
<xml_diff>
--- a/app/documentation/codes-for-dockerfile.docx
+++ b/app/documentation/codes-for-dockerfile.docx
@@ -231,6 +231,11 @@
     <w:p>
       <w:r>
         <w:t>pip3 install getpass</w:t>
+      </w:r>
+    </w:p>
+    <w:p>
+      <w:r>
+        <w:t>pip3 install lxml</w:t>
       </w:r>
     </w:p>
     <w:p>

</xml_diff>

<commit_message>
Clean of users, now the identification is done in a separated file.
</commit_message>
<xml_diff>
--- a/app/documentation/codes-for-dockerfile.docx
+++ b/app/documentation/codes-for-dockerfile.docx
@@ -237,6 +237,14 @@
       <w:r>
         <w:t>pip3 install lxml</w:t>
       </w:r>
+    </w:p>
+    <w:p>
+      <w:r>
+        <w:t>pip3 install dash-auth==1.3.2</w:t>
+      </w:r>
+    </w:p>
+    <w:p>
+      <w:r/>
     </w:p>
     <w:p>
       <w:r/>

</xml_diff>

<commit_message>
The bd are now cleaned depending on the user. But this stil has to be finished properly.
</commit_message>
<xml_diff>
--- a/app/documentation/codes-for-dockerfile.docx
+++ b/app/documentation/codes-for-dockerfile.docx
@@ -242,6 +242,14 @@
       <w:r>
         <w:t>pip3 install dash-auth==1.3.2</w:t>
       </w:r>
+    </w:p>
+    <w:p>
+      <w:r>
+        <w:t>pip3 install dash-bootstrap-components</w:t>
+      </w:r>
+    </w:p>
+    <w:p>
+      <w:r/>
     </w:p>
     <w:p>
       <w:r/>

</xml_diff>